<commit_message>
Zrobiono do zadania 2 ze strony 5
</commit_message>
<xml_diff>
--- a/aplikacje_zadania.docx
+++ b/aplikacje_zadania.docx
@@ -1730,7 +1730,786 @@
         <w:t>5. B</w:t>
       </w:r>
     </w:p>
+    <w:p>
+      <w:r>
+        <w:rPr>
+          <w:noProof/>
+          <w:lang w:eastAsia="pl-PL"/>
+        </w:rPr>
+        <w:drawing>
+          <wp:inline distT="0" distB="0" distL="0" distR="0">
+            <wp:extent cx="5760720" cy="1386213"/>
+            <wp:effectExtent l="19050" t="0" r="0" b="0"/>
+            <wp:docPr id="4" name="Obraz 1"/>
+            <wp:cNvGraphicFramePr>
+              <a:graphicFrameLocks xmlns:a="http://schemas.openxmlformats.org/drawingml/2006/main" noChangeAspect="1"/>
+            </wp:cNvGraphicFramePr>
+            <a:graphic xmlns:a="http://schemas.openxmlformats.org/drawingml/2006/main">
+              <a:graphicData uri="http://schemas.openxmlformats.org/drawingml/2006/picture">
+                <pic:pic xmlns:pic="http://schemas.openxmlformats.org/drawingml/2006/picture">
+                  <pic:nvPicPr>
+                    <pic:cNvPr id="0" name="Picture 1"/>
+                    <pic:cNvPicPr>
+                      <a:picLocks noChangeAspect="1" noChangeArrowheads="1"/>
+                    </pic:cNvPicPr>
+                  </pic:nvPicPr>
+                  <pic:blipFill>
+                    <a:blip r:embed="rId12"/>
+                    <a:srcRect/>
+                    <a:stretch>
+                      <a:fillRect/>
+                    </a:stretch>
+                  </pic:blipFill>
+                  <pic:spPr bwMode="auto">
+                    <a:xfrm>
+                      <a:off x="0" y="0"/>
+                      <a:ext cx="5760720" cy="1386213"/>
+                    </a:xfrm>
+                    <a:prstGeom prst="rect">
+                      <a:avLst/>
+                    </a:prstGeom>
+                    <a:noFill/>
+                    <a:ln w="9525">
+                      <a:noFill/>
+                      <a:miter lim="800000"/>
+                      <a:headEnd/>
+                      <a:tailEnd/>
+                    </a:ln>
+                  </pic:spPr>
+                </pic:pic>
+              </a:graphicData>
+            </a:graphic>
+          </wp:inline>
+        </w:drawing>
+      </w:r>
+      <w:r>
+        <w:br/>
+      </w:r>
+    </w:p>
+    <w:tbl>
+      <w:tblPr>
+        <w:tblStyle w:val="Tabela-Siatka"/>
+        <w:tblW w:w="0" w:type="auto"/>
+        <w:tblLook w:val="04A0"/>
+      </w:tblPr>
+      <w:tblGrid>
+        <w:gridCol w:w="4606"/>
+        <w:gridCol w:w="4606"/>
+      </w:tblGrid>
+      <w:tr>
+        <w:tc>
+          <w:tcPr>
+            <w:tcW w:w="4606" w:type="dxa"/>
+            <w:vAlign w:val="center"/>
+          </w:tcPr>
+          <w:p>
+            <w:pPr>
+              <w:jc w:val="center"/>
+              <w:rPr>
+                <w:b/>
+              </w:rPr>
+            </w:pPr>
+            <w:r>
+              <w:rPr>
+                <w:b/>
+              </w:rPr>
+              <w:t>Jednowierszowe</w:t>
+            </w:r>
+          </w:p>
+        </w:tc>
+        <w:tc>
+          <w:tcPr>
+            <w:tcW w:w="4606" w:type="dxa"/>
+            <w:vAlign w:val="center"/>
+          </w:tcPr>
+          <w:p>
+            <w:pPr>
+              <w:jc w:val="center"/>
+              <w:rPr>
+                <w:b/>
+              </w:rPr>
+            </w:pPr>
+            <w:r>
+              <w:rPr>
+                <w:b/>
+              </w:rPr>
+              <w:t>Wielowierszowe</w:t>
+            </w:r>
+          </w:p>
+        </w:tc>
+      </w:tr>
+      <w:tr>
+        <w:tc>
+          <w:tcPr>
+            <w:tcW w:w="4606" w:type="dxa"/>
+            <w:vAlign w:val="center"/>
+          </w:tcPr>
+          <w:p>
+            <w:pPr>
+              <w:jc w:val="center"/>
+            </w:pPr>
+            <w:r>
+              <w:t>informowanie użytkownika co w danej linijce kodu się dzieje</w:t>
+            </w:r>
+          </w:p>
+        </w:tc>
+        <w:tc>
+          <w:tcPr>
+            <w:tcW w:w="4606" w:type="dxa"/>
+            <w:vAlign w:val="center"/>
+          </w:tcPr>
+          <w:p>
+            <w:pPr>
+              <w:jc w:val="center"/>
+            </w:pPr>
+            <w:r>
+              <w:t xml:space="preserve">do </w:t>
+            </w:r>
+            <w:proofErr w:type="spellStart"/>
+            <w:r>
+              <w:t>zakomentowania</w:t>
+            </w:r>
+            <w:proofErr w:type="spellEnd"/>
+            <w:r>
+              <w:t xml:space="preserve"> niepotrzebnego bloku kodu, który np. powodował błąd, ale wciąż chcemy go mieć w kodzie</w:t>
+            </w:r>
+          </w:p>
+        </w:tc>
+      </w:tr>
+    </w:tbl>
     <w:p/>
+    <w:p>
+      <w:r>
+        <w:rPr>
+          <w:noProof/>
+          <w:lang w:eastAsia="pl-PL"/>
+        </w:rPr>
+        <w:drawing>
+          <wp:inline distT="0" distB="0" distL="0" distR="0">
+            <wp:extent cx="5760720" cy="953604"/>
+            <wp:effectExtent l="19050" t="0" r="0" b="0"/>
+            <wp:docPr id="6" name="Obraz 4"/>
+            <wp:cNvGraphicFramePr>
+              <a:graphicFrameLocks xmlns:a="http://schemas.openxmlformats.org/drawingml/2006/main" noChangeAspect="1"/>
+            </wp:cNvGraphicFramePr>
+            <a:graphic xmlns:a="http://schemas.openxmlformats.org/drawingml/2006/main">
+              <a:graphicData uri="http://schemas.openxmlformats.org/drawingml/2006/picture">
+                <pic:pic xmlns:pic="http://schemas.openxmlformats.org/drawingml/2006/picture">
+                  <pic:nvPicPr>
+                    <pic:cNvPr id="0" name="Picture 4"/>
+                    <pic:cNvPicPr>
+                      <a:picLocks noChangeAspect="1" noChangeArrowheads="1"/>
+                    </pic:cNvPicPr>
+                  </pic:nvPicPr>
+                  <pic:blipFill>
+                    <a:blip r:embed="rId13"/>
+                    <a:srcRect/>
+                    <a:stretch>
+                      <a:fillRect/>
+                    </a:stretch>
+                  </pic:blipFill>
+                  <pic:spPr bwMode="auto">
+                    <a:xfrm>
+                      <a:off x="0" y="0"/>
+                      <a:ext cx="5760720" cy="953604"/>
+                    </a:xfrm>
+                    <a:prstGeom prst="rect">
+                      <a:avLst/>
+                    </a:prstGeom>
+                    <a:noFill/>
+                    <a:ln w="9525">
+                      <a:noFill/>
+                      <a:miter lim="800000"/>
+                      <a:headEnd/>
+                      <a:tailEnd/>
+                    </a:ln>
+                  </pic:spPr>
+                </pic:pic>
+              </a:graphicData>
+            </a:graphic>
+          </wp:inline>
+        </w:drawing>
+      </w:r>
+      <w:r>
+        <w:br/>
+      </w:r>
+      <w:r>
+        <w:t xml:space="preserve">&lt;!DOCTYPE </w:t>
+      </w:r>
+      <w:proofErr w:type="spellStart"/>
+      <w:r>
+        <w:t>html</w:t>
+      </w:r>
+      <w:proofErr w:type="spellEnd"/>
+      <w:r>
+        <w:t>&gt;</w:t>
+      </w:r>
+      <w:r>
+        <w:br/>
+        <w:t>&lt;</w:t>
+      </w:r>
+      <w:proofErr w:type="spellStart"/>
+      <w:r>
+        <w:t>html</w:t>
+      </w:r>
+      <w:proofErr w:type="spellEnd"/>
+      <w:r>
+        <w:t>&gt;</w:t>
+      </w:r>
+      <w:r>
+        <w:br/>
+        <w:t>&lt;</w:t>
+      </w:r>
+      <w:proofErr w:type="spellStart"/>
+      <w:r>
+        <w:t>head</w:t>
+      </w:r>
+      <w:proofErr w:type="spellEnd"/>
+      <w:r>
+        <w:t>&gt;</w:t>
+      </w:r>
+      <w:r>
+        <w:br/>
+      </w:r>
+      <w:r>
+        <w:tab/>
+        <w:t>&lt;</w:t>
+      </w:r>
+      <w:proofErr w:type="spellStart"/>
+      <w:r>
+        <w:t>title&gt;zadanie</w:t>
+      </w:r>
+      <w:proofErr w:type="spellEnd"/>
+      <w:r>
+        <w:t xml:space="preserve"> 2 strona 5&lt;/</w:t>
+      </w:r>
+      <w:proofErr w:type="spellStart"/>
+      <w:r>
+        <w:t>title</w:t>
+      </w:r>
+      <w:proofErr w:type="spellEnd"/>
+      <w:r>
+        <w:t>&gt;</w:t>
+      </w:r>
+      <w:r>
+        <w:br/>
+      </w:r>
+      <w:r>
+        <w:tab/>
+        <w:t>&lt;meta charset="utf-8"&gt;</w:t>
+      </w:r>
+      <w:r>
+        <w:br/>
+        <w:t>&lt;/</w:t>
+      </w:r>
+      <w:proofErr w:type="spellStart"/>
+      <w:r>
+        <w:t>head</w:t>
+      </w:r>
+      <w:proofErr w:type="spellEnd"/>
+      <w:r>
+        <w:t>&gt;</w:t>
+      </w:r>
+      <w:r>
+        <w:br/>
+        <w:t>&lt;body&gt;</w:t>
+      </w:r>
+      <w:r>
+        <w:br/>
+      </w:r>
+      <w:r>
+        <w:tab/>
+        <w:t>&lt;form&gt;</w:t>
+      </w:r>
+      <w:r>
+        <w:br/>
+      </w:r>
+      <w:r>
+        <w:tab/>
+      </w:r>
+      <w:r>
+        <w:tab/>
+        <w:t xml:space="preserve">&lt;h4&gt;Imię&lt;/h4&gt;&lt;input </w:t>
+      </w:r>
+      <w:proofErr w:type="spellStart"/>
+      <w:r>
+        <w:t>type="text</w:t>
+      </w:r>
+      <w:proofErr w:type="spellEnd"/>
+      <w:r>
+        <w:t xml:space="preserve">" </w:t>
+      </w:r>
+      <w:proofErr w:type="spellStart"/>
+      <w:r>
+        <w:t>id="imie</w:t>
+      </w:r>
+      <w:proofErr w:type="spellEnd"/>
+      <w:r>
+        <w:t xml:space="preserve">" </w:t>
+      </w:r>
+      <w:proofErr w:type="spellStart"/>
+      <w:r>
+        <w:t>readonly</w:t>
+      </w:r>
+      <w:proofErr w:type="spellEnd"/>
+      <w:r>
+        <w:t>&gt;</w:t>
+      </w:r>
+      <w:r>
+        <w:br/>
+      </w:r>
+      <w:r>
+        <w:tab/>
+      </w:r>
+      <w:r>
+        <w:tab/>
+        <w:t xml:space="preserve">&lt;h4&gt;Nazwisko&lt;/h4&gt;&lt;input </w:t>
+      </w:r>
+      <w:proofErr w:type="spellStart"/>
+      <w:r>
+        <w:t>type="text</w:t>
+      </w:r>
+      <w:proofErr w:type="spellEnd"/>
+      <w:r>
+        <w:t xml:space="preserve">" </w:t>
+      </w:r>
+      <w:proofErr w:type="spellStart"/>
+      <w:r>
+        <w:t>id="nazwisko</w:t>
+      </w:r>
+      <w:proofErr w:type="spellEnd"/>
+      <w:r>
+        <w:t xml:space="preserve">" </w:t>
+      </w:r>
+      <w:proofErr w:type="spellStart"/>
+      <w:r>
+        <w:t>readonly</w:t>
+      </w:r>
+      <w:proofErr w:type="spellEnd"/>
+      <w:r>
+        <w:t>&gt;</w:t>
+      </w:r>
+      <w:r>
+        <w:br/>
+      </w:r>
+      <w:r>
+        <w:tab/>
+      </w:r>
+      <w:r>
+        <w:tab/>
+        <w:t xml:space="preserve">&lt;h4&gt;Adres e-mail&lt;/h4&gt;&lt;input </w:t>
+      </w:r>
+      <w:proofErr w:type="spellStart"/>
+      <w:r>
+        <w:t>type="text</w:t>
+      </w:r>
+      <w:proofErr w:type="spellEnd"/>
+      <w:r>
+        <w:t xml:space="preserve">" </w:t>
+      </w:r>
+      <w:proofErr w:type="spellStart"/>
+      <w:r>
+        <w:t>id="email</w:t>
+      </w:r>
+      <w:proofErr w:type="spellEnd"/>
+      <w:r>
+        <w:t xml:space="preserve">" </w:t>
+      </w:r>
+      <w:proofErr w:type="spellStart"/>
+      <w:r>
+        <w:t>readonly</w:t>
+      </w:r>
+      <w:proofErr w:type="spellEnd"/>
+      <w:r>
+        <w:t>&gt;</w:t>
+      </w:r>
+      <w:r>
+        <w:br/>
+      </w:r>
+      <w:r>
+        <w:tab/>
+      </w:r>
+      <w:r>
+        <w:tab/>
+        <w:t xml:space="preserve">&lt;h4&gt;Numer telefonu&lt;/h4&gt;&lt;input </w:t>
+      </w:r>
+      <w:proofErr w:type="spellStart"/>
+      <w:r>
+        <w:t>type="text</w:t>
+      </w:r>
+      <w:proofErr w:type="spellEnd"/>
+      <w:r>
+        <w:t xml:space="preserve">" </w:t>
+      </w:r>
+      <w:proofErr w:type="spellStart"/>
+      <w:r>
+        <w:t>id="telefon</w:t>
+      </w:r>
+      <w:proofErr w:type="spellEnd"/>
+      <w:r>
+        <w:t xml:space="preserve">" </w:t>
+      </w:r>
+      <w:proofErr w:type="spellStart"/>
+      <w:r>
+        <w:t>readonly</w:t>
+      </w:r>
+      <w:proofErr w:type="spellEnd"/>
+      <w:r>
+        <w:t>&gt;</w:t>
+      </w:r>
+      <w:r>
+        <w:br/>
+      </w:r>
+      <w:r>
+        <w:tab/>
+        <w:t>&lt;/form&gt;</w:t>
+      </w:r>
+      <w:r>
+        <w:br/>
+      </w:r>
+      <w:r>
+        <w:tab/>
+        <w:t>&lt;</w:t>
+      </w:r>
+      <w:proofErr w:type="spellStart"/>
+      <w:r>
+        <w:t>script</w:t>
+      </w:r>
+      <w:proofErr w:type="spellEnd"/>
+      <w:r>
+        <w:t>&gt;</w:t>
+      </w:r>
+      <w:r>
+        <w:br/>
+      </w:r>
+      <w:r>
+        <w:tab/>
+      </w:r>
+      <w:r>
+        <w:tab/>
+      </w:r>
+      <w:proofErr w:type="spellStart"/>
+      <w:r>
+        <w:t>var</w:t>
+      </w:r>
+      <w:proofErr w:type="spellEnd"/>
+      <w:r>
+        <w:t xml:space="preserve"> </w:t>
+      </w:r>
+      <w:proofErr w:type="spellStart"/>
+      <w:r>
+        <w:t>imie</w:t>
+      </w:r>
+      <w:proofErr w:type="spellEnd"/>
+      <w:r>
+        <w:t xml:space="preserve"> = "</w:t>
+      </w:r>
+      <w:proofErr w:type="spellStart"/>
+      <w:r>
+        <w:t>Mandi</w:t>
+      </w:r>
+      <w:proofErr w:type="spellEnd"/>
+      <w:r>
+        <w:t>";</w:t>
+      </w:r>
+      <w:r>
+        <w:br/>
+      </w:r>
+      <w:r>
+        <w:tab/>
+      </w:r>
+      <w:r>
+        <w:tab/>
+      </w:r>
+      <w:proofErr w:type="spellStart"/>
+      <w:r>
+        <w:t>var</w:t>
+      </w:r>
+      <w:proofErr w:type="spellEnd"/>
+      <w:r>
+        <w:t xml:space="preserve"> nazwisko = "Wiśniewska";</w:t>
+      </w:r>
+      <w:r>
+        <w:br/>
+      </w:r>
+      <w:r>
+        <w:tab/>
+      </w:r>
+      <w:r>
+        <w:tab/>
+      </w:r>
+      <w:proofErr w:type="spellStart"/>
+      <w:r>
+        <w:t>var</w:t>
+      </w:r>
+      <w:proofErr w:type="spellEnd"/>
+      <w:r>
+        <w:t xml:space="preserve"> email = "mandi@haba.pl";</w:t>
+      </w:r>
+      <w:r>
+        <w:br/>
+      </w:r>
+      <w:r>
+        <w:tab/>
+      </w:r>
+      <w:r>
+        <w:tab/>
+      </w:r>
+      <w:proofErr w:type="spellStart"/>
+      <w:r>
+        <w:t>var</w:t>
+      </w:r>
+      <w:proofErr w:type="spellEnd"/>
+      <w:r>
+        <w:t xml:space="preserve"> telefon = 736825128;</w:t>
+      </w:r>
+      <w:r>
+        <w:br/>
+      </w:r>
+      <w:r>
+        <w:lastRenderedPageBreak/>
+        <w:tab/>
+      </w:r>
+      <w:r>
+        <w:tab/>
+      </w:r>
+      <w:proofErr w:type="spellStart"/>
+      <w:r>
+        <w:t>document.getElementById</w:t>
+      </w:r>
+      <w:proofErr w:type="spellEnd"/>
+      <w:r>
+        <w:t>('</w:t>
+      </w:r>
+      <w:proofErr w:type="spellStart"/>
+      <w:r>
+        <w:t>imie</w:t>
+      </w:r>
+      <w:proofErr w:type="spellEnd"/>
+      <w:r>
+        <w:t>').</w:t>
+      </w:r>
+      <w:proofErr w:type="spellStart"/>
+      <w:r>
+        <w:t>value</w:t>
+      </w:r>
+      <w:proofErr w:type="spellEnd"/>
+      <w:r>
+        <w:t xml:space="preserve"> = </w:t>
+      </w:r>
+      <w:proofErr w:type="spellStart"/>
+      <w:r>
+        <w:t>imie</w:t>
+      </w:r>
+      <w:proofErr w:type="spellEnd"/>
+      <w:r>
+        <w:t>;</w:t>
+      </w:r>
+      <w:r>
+        <w:br/>
+      </w:r>
+      <w:r>
+        <w:tab/>
+      </w:r>
+      <w:r>
+        <w:tab/>
+      </w:r>
+      <w:proofErr w:type="spellStart"/>
+      <w:r>
+        <w:t>document.getElementById</w:t>
+      </w:r>
+      <w:proofErr w:type="spellEnd"/>
+      <w:r>
+        <w:t>('nazwisko').</w:t>
+      </w:r>
+      <w:proofErr w:type="spellStart"/>
+      <w:r>
+        <w:t>value</w:t>
+      </w:r>
+      <w:proofErr w:type="spellEnd"/>
+      <w:r>
+        <w:t xml:space="preserve"> = nazwisko;</w:t>
+      </w:r>
+      <w:r>
+        <w:br/>
+      </w:r>
+      <w:r>
+        <w:tab/>
+      </w:r>
+      <w:r>
+        <w:tab/>
+      </w:r>
+      <w:proofErr w:type="spellStart"/>
+      <w:r>
+        <w:t>document.getElementById</w:t>
+      </w:r>
+      <w:proofErr w:type="spellEnd"/>
+      <w:r>
+        <w:t>('email').</w:t>
+      </w:r>
+      <w:proofErr w:type="spellStart"/>
+      <w:r>
+        <w:t>value</w:t>
+      </w:r>
+      <w:proofErr w:type="spellEnd"/>
+      <w:r>
+        <w:t xml:space="preserve"> = email;</w:t>
+      </w:r>
+      <w:r>
+        <w:br/>
+      </w:r>
+      <w:r>
+        <w:tab/>
+      </w:r>
+      <w:r>
+        <w:tab/>
+        <w:t>document.getElementById('telefon').value = telefon;</w:t>
+      </w:r>
+      <w:r>
+        <w:br/>
+      </w:r>
+      <w:r>
+        <w:tab/>
+        <w:t>&lt;/</w:t>
+      </w:r>
+      <w:proofErr w:type="spellStart"/>
+      <w:r>
+        <w:t>script</w:t>
+      </w:r>
+      <w:proofErr w:type="spellEnd"/>
+      <w:r>
+        <w:t>&gt;</w:t>
+      </w:r>
+      <w:r>
+        <w:br/>
+        <w:t>&lt;/body&gt;</w:t>
+      </w:r>
+      <w:r>
+        <w:br/>
+        <w:t>&lt;/</w:t>
+      </w:r>
+      <w:proofErr w:type="spellStart"/>
+      <w:r>
+        <w:t>html</w:t>
+      </w:r>
+      <w:proofErr w:type="spellEnd"/>
+      <w:r>
+        <w:t>&gt;</w:t>
+      </w:r>
+      <w:r>
+        <w:br/>
+      </w:r>
+      <w:r>
+        <w:rPr>
+          <w:noProof/>
+          <w:lang w:eastAsia="pl-PL"/>
+        </w:rPr>
+        <w:drawing>
+          <wp:inline distT="0" distB="0" distL="0" distR="0">
+            <wp:extent cx="5760720" cy="6241580"/>
+            <wp:effectExtent l="19050" t="0" r="0" b="0"/>
+            <wp:docPr id="8" name="Obraz 7"/>
+            <wp:cNvGraphicFramePr>
+              <a:graphicFrameLocks xmlns:a="http://schemas.openxmlformats.org/drawingml/2006/main" noChangeAspect="1"/>
+            </wp:cNvGraphicFramePr>
+            <a:graphic xmlns:a="http://schemas.openxmlformats.org/drawingml/2006/main">
+              <a:graphicData uri="http://schemas.openxmlformats.org/drawingml/2006/picture">
+                <pic:pic xmlns:pic="http://schemas.openxmlformats.org/drawingml/2006/picture">
+                  <pic:nvPicPr>
+                    <pic:cNvPr id="0" name="Picture 7"/>
+                    <pic:cNvPicPr>
+                      <a:picLocks noChangeAspect="1" noChangeArrowheads="1"/>
+                    </pic:cNvPicPr>
+                  </pic:nvPicPr>
+                  <pic:blipFill>
+                    <a:blip r:embed="rId14"/>
+                    <a:srcRect/>
+                    <a:stretch>
+                      <a:fillRect/>
+                    </a:stretch>
+                  </pic:blipFill>
+                  <pic:spPr bwMode="auto">
+                    <a:xfrm>
+                      <a:off x="0" y="0"/>
+                      <a:ext cx="5760720" cy="6241580"/>
+                    </a:xfrm>
+                    <a:prstGeom prst="rect">
+                      <a:avLst/>
+                    </a:prstGeom>
+                    <a:noFill/>
+                    <a:ln w="9525">
+                      <a:noFill/>
+                      <a:miter lim="800000"/>
+                      <a:headEnd/>
+                      <a:tailEnd/>
+                    </a:ln>
+                  </pic:spPr>
+                </pic:pic>
+              </a:graphicData>
+            </a:graphic>
+          </wp:inline>
+        </w:drawing>
+      </w:r>
+    </w:p>
+    <w:p/>
+    <w:p/>
+    <w:p>
+      <w:r>
+        <w:rPr>
+          <w:noProof/>
+          <w:lang w:eastAsia="pl-PL"/>
+        </w:rPr>
+        <w:lastRenderedPageBreak/>
+        <w:drawing>
+          <wp:inline distT="0" distB="0" distL="0" distR="0">
+            <wp:extent cx="5760720" cy="927234"/>
+            <wp:effectExtent l="19050" t="0" r="0" b="0"/>
+            <wp:docPr id="9" name="Obraz 10"/>
+            <wp:cNvGraphicFramePr>
+              <a:graphicFrameLocks xmlns:a="http://schemas.openxmlformats.org/drawingml/2006/main" noChangeAspect="1"/>
+            </wp:cNvGraphicFramePr>
+            <a:graphic xmlns:a="http://schemas.openxmlformats.org/drawingml/2006/main">
+              <a:graphicData uri="http://schemas.openxmlformats.org/drawingml/2006/picture">
+                <pic:pic xmlns:pic="http://schemas.openxmlformats.org/drawingml/2006/picture">
+                  <pic:nvPicPr>
+                    <pic:cNvPr id="0" name="Picture 10"/>
+                    <pic:cNvPicPr>
+                      <a:picLocks noChangeAspect="1" noChangeArrowheads="1"/>
+                    </pic:cNvPicPr>
+                  </pic:nvPicPr>
+                  <pic:blipFill>
+                    <a:blip r:embed="rId15"/>
+                    <a:srcRect/>
+                    <a:stretch>
+                      <a:fillRect/>
+                    </a:stretch>
+                  </pic:blipFill>
+                  <pic:spPr bwMode="auto">
+                    <a:xfrm>
+                      <a:off x="0" y="0"/>
+                      <a:ext cx="5760720" cy="927234"/>
+                    </a:xfrm>
+                    <a:prstGeom prst="rect">
+                      <a:avLst/>
+                    </a:prstGeom>
+                    <a:noFill/>
+                    <a:ln w="9525">
+                      <a:noFill/>
+                      <a:miter lim="800000"/>
+                      <a:headEnd/>
+                      <a:tailEnd/>
+                    </a:ln>
+                  </pic:spPr>
+                </pic:pic>
+              </a:graphicData>
+            </a:graphic>
+          </wp:inline>
+        </w:drawing>
+      </w:r>
+      <w:r>
+        <w:br/>
+      </w:r>
+    </w:p>
     <w:sectPr>
       <w:pgSz w:w="11906" w:h="16838"/>
       <w:pgMar w:top="1417" w:right="1417" w:bottom="1417" w:left="1417" w:header="708" w:footer="708" w:gutter="0"/>

</xml_diff>